<commit_message>
Added page number to documents
</commit_message>
<xml_diff>
--- a/Informe de ejecución de Pruebas/Informe de ejecución de pruebas.docx
+++ b/Informe de ejecución de Pruebas/Informe de ejecución de pruebas.docx
@@ -10,6 +10,8 @@
           <w:lang w:val="es-CR"/>
         </w:rPr>
       </w:pPr>
+      <w:bookmarkStart w:id="0" w:name="_GoBack"/>
+      <w:bookmarkEnd w:id="0"/>
       <w:r>
         <w:rPr>
           <w:sz w:val="60"/>
@@ -1112,6 +1114,15 @@
     </w:p>
     <w:sdt>
       <w:sdtPr>
+        <w:rPr>
+          <w:rFonts w:ascii="Arial" w:eastAsia="Arial" w:hAnsi="Arial" w:cs="Arial"/>
+          <w:b w:val="0"/>
+          <w:bCs w:val="0"/>
+          <w:color w:val="000000"/>
+          <w:sz w:val="22"/>
+          <w:szCs w:val="22"/>
+          <w:lang w:eastAsia="en-US"/>
+        </w:rPr>
         <w:id w:val="-2132623740"/>
         <w:docPartObj>
           <w:docPartGallery w:val="Table of Contents"/>
@@ -1120,17 +1131,10 @@
       </w:sdtPr>
       <w:sdtEndPr>
         <w:rPr>
-          <w:rFonts w:ascii="Arial" w:eastAsia="Arial" w:hAnsi="Arial" w:cs="Arial"/>
           <w:noProof/>
-          <w:color w:val="000000"/>
-          <w:sz w:val="22"/>
-          <w:szCs w:val="22"/>
-          <w:lang w:eastAsia="en-US"/>
         </w:rPr>
       </w:sdtEndPr>
       <w:sdtContent>
-        <w:bookmarkStart w:id="0" w:name="_GoBack" w:displacedByCustomXml="prev"/>
-        <w:bookmarkEnd w:id="0" w:displacedByCustomXml="prev"/>
         <w:p>
           <w:pPr>
             <w:pStyle w:val="TOCHeading"/>
@@ -2092,26 +2096,9 @@
           <w:lang w:val="es-CR"/>
         </w:rPr>
         <w:tab/>
+        <w:t xml:space="preserve">En este primer informe de ejecución de pruebas se presentan los resultados obtenidos en la ejecución de las pruebas para la primera iteración de casos de uso para el sistema Nitrate. El objetivo de este es brindar de manera rápida y sencilla los resultados obtenidos de las pruebas realizadas para la primera iteración. Está basado en el plan de pruebas 001 que se puede acceder en: </w:t>
       </w:r>
-      <w:r>
-        <w:rPr>
-          <w:rFonts w:ascii="Times New Roman" w:eastAsia="Times New Roman" w:hAnsi="Times New Roman" w:cs="Times New Roman"/>
-          <w:sz w:val="24"/>
-          <w:szCs w:val="24"/>
-          <w:lang w:val="es-CR"/>
-        </w:rPr>
-        <w:t>En este primer informe de ejecución de pruebas se presentan los resultados obtenidos en la ejecución de las pruebas para la primera iteración de casos de uso para el sistema Nitrate. El objetivo de este es brindar de manera rápida y sencilla los resultados</w:t>
-      </w:r>
-      <w:r>
-        <w:rPr>
-          <w:rFonts w:ascii="Times New Roman" w:eastAsia="Times New Roman" w:hAnsi="Times New Roman" w:cs="Times New Roman"/>
-          <w:sz w:val="24"/>
-          <w:szCs w:val="24"/>
-          <w:lang w:val="es-CR"/>
-        </w:rPr>
-        <w:t xml:space="preserve"> obtenidos de las pruebas realizadas para la primera iteración. Está basado en el plan de pruebas 001 que se puede acceder en: </w:t>
-      </w:r>
-      <w:hyperlink r:id="rId7">
+      <w:hyperlink r:id="rId9">
         <w:r>
           <w:rPr>
             <w:rFonts w:ascii="Times New Roman" w:eastAsia="Times New Roman" w:hAnsi="Times New Roman" w:cs="Times New Roman"/>
@@ -2121,18 +2108,7 @@
             <w:u w:val="single"/>
             <w:lang w:val="es-CR"/>
           </w:rPr>
-          <w:t>https://drive.google.com/open?id=0Bwn9E8E9d8OwNW</w:t>
-        </w:r>
-        <w:r>
-          <w:rPr>
-            <w:rFonts w:ascii="Times New Roman" w:eastAsia="Times New Roman" w:hAnsi="Times New Roman" w:cs="Times New Roman"/>
-            <w:color w:val="1155CC"/>
-            <w:sz w:val="24"/>
-            <w:szCs w:val="24"/>
-            <w:u w:val="single"/>
-            <w:lang w:val="es-CR"/>
-          </w:rPr>
-          <w:t>ZncmRXbklBbDA</w:t>
+          <w:t>https://drive.google.com/open?id=0Bwn9E8E9d8OwNWZncmRXbklBbDA</w:t>
         </w:r>
       </w:hyperlink>
       <w:r>
@@ -2162,7 +2138,7 @@
         </w:rPr>
         <w:t xml:space="preserve"> </w:t>
       </w:r>
-      <w:hyperlink r:id="rId8">
+      <w:hyperlink r:id="rId10">
         <w:r>
           <w:rPr>
             <w:rFonts w:ascii="Times New Roman" w:eastAsia="Times New Roman" w:hAnsi="Times New Roman" w:cs="Times New Roman"/>
@@ -2184,7 +2160,7 @@
         </w:rPr>
         <w:t xml:space="preserve"> . Se recomienda también revisar el documento de requerimientos (ERS) que se puede localizar en: </w:t>
       </w:r>
-      <w:hyperlink r:id="rId9">
+      <w:hyperlink r:id="rId11">
         <w:r>
           <w:rPr>
             <w:rFonts w:ascii="Times New Roman" w:eastAsia="Times New Roman" w:hAnsi="Times New Roman" w:cs="Times New Roman"/>
@@ -2242,45 +2218,7 @@
           <w:lang w:val="es-CR"/>
         </w:rPr>
         <w:tab/>
-        <w:t>E</w:t>
-      </w:r>
-      <w:r>
-        <w:rPr>
-          <w:rFonts w:ascii="Times New Roman" w:eastAsia="Times New Roman" w:hAnsi="Times New Roman" w:cs="Times New Roman"/>
-          <w:sz w:val="24"/>
-          <w:szCs w:val="24"/>
-          <w:lang w:val="es-CR"/>
-        </w:rPr>
-        <w:t>n el plan de pruebas se especificaron dos tipos de pruebas: manuales y automáticas. Las pruebas manuales fueron realizadas por los integrantes del sistema Nitrate. Las pruebas automáticas corresponden a pruebas de unidad y de integración creadas con una he</w:t>
-      </w:r>
-      <w:r>
-        <w:rPr>
-          <w:rFonts w:ascii="Times New Roman" w:eastAsia="Times New Roman" w:hAnsi="Times New Roman" w:cs="Times New Roman"/>
-          <w:sz w:val="24"/>
-          <w:szCs w:val="24"/>
-          <w:lang w:val="es-CR"/>
-        </w:rPr>
-        <w:t xml:space="preserve">rramienta de Java llamada </w:t>
-      </w:r>
-      <w:proofErr w:type="spellStart"/>
-      <w:r>
-        <w:rPr>
-          <w:rFonts w:ascii="Times New Roman" w:eastAsia="Times New Roman" w:hAnsi="Times New Roman" w:cs="Times New Roman"/>
-          <w:sz w:val="24"/>
-          <w:szCs w:val="24"/>
-          <w:lang w:val="es-CR"/>
-        </w:rPr>
-        <w:t>Junit</w:t>
-      </w:r>
-      <w:proofErr w:type="spellEnd"/>
-      <w:r>
-        <w:rPr>
-          <w:rFonts w:ascii="Times New Roman" w:eastAsia="Times New Roman" w:hAnsi="Times New Roman" w:cs="Times New Roman"/>
-          <w:sz w:val="24"/>
-          <w:szCs w:val="24"/>
-          <w:lang w:val="es-CR"/>
-        </w:rPr>
-        <w:t>.</w:t>
+        <w:t>En el plan de pruebas se especificaron dos tipos de pruebas: manuales y automáticas. Las pruebas manuales fueron realizadas por los integrantes del sistema Nitrate. Las pruebas automáticas corresponden a pruebas de unidad y de integración creadas con una herramienta de Java llamada Junit.</w:t>
       </w:r>
     </w:p>
     <w:p>
@@ -3023,7 +2961,6 @@
               </w:rPr>
               <w:t>Calcular el valor de “</w:t>
             </w:r>
-            <w:proofErr w:type="spellStart"/>
             <w:r>
               <w:rPr>
                 <w:rFonts w:ascii="Times New Roman" w:eastAsia="Times New Roman" w:hAnsi="Times New Roman" w:cs="Times New Roman"/>
@@ -3034,7 +2971,6 @@
               </w:rPr>
               <w:t>Sample</w:t>
             </w:r>
-            <w:proofErr w:type="spellEnd"/>
             <w:r>
               <w:rPr>
                 <w:rFonts w:ascii="Times New Roman" w:eastAsia="Times New Roman" w:hAnsi="Times New Roman" w:cs="Times New Roman"/>
@@ -3263,14 +3199,6 @@
         </w:rPr>
         <w:lastRenderedPageBreak/>
         <w:tab/>
-      </w:r>
-      <w:r>
-        <w:rPr>
-          <w:rFonts w:ascii="Times New Roman" w:eastAsia="Times New Roman" w:hAnsi="Times New Roman" w:cs="Times New Roman"/>
-          <w:sz w:val="24"/>
-          <w:szCs w:val="24"/>
-          <w:lang w:val="es-CR"/>
-        </w:rPr>
         <w:t>Para cada caso de uso se creará una subsección con su nombre con sus resultados y su caso de prueba correspondiente.</w:t>
       </w:r>
     </w:p>
@@ -3594,7 +3522,6 @@
                 <w:lang w:val="es-CR"/>
               </w:rPr>
             </w:pPr>
-            <w:proofErr w:type="spellStart"/>
             <w:r>
               <w:rPr>
                 <w:rFonts w:ascii="Times New Roman" w:eastAsia="Times New Roman" w:hAnsi="Times New Roman" w:cs="Times New Roman"/>
@@ -3605,7 +3532,6 @@
               </w:rPr>
               <w:t>Poscondiciones</w:t>
             </w:r>
-            <w:proofErr w:type="spellEnd"/>
           </w:p>
         </w:tc>
         <w:tc>
@@ -3825,16 +3751,7 @@
                 <w:szCs w:val="24"/>
                 <w:lang w:val="es-CR"/>
               </w:rPr>
-              <w:t>Se espera que se muestre en pantalla una nueva pantalla con los archivos y directorios del computado</w:t>
-            </w:r>
-            <w:r>
-              <w:rPr>
-                <w:rFonts w:ascii="Times New Roman" w:eastAsia="Times New Roman" w:hAnsi="Times New Roman" w:cs="Times New Roman"/>
-                <w:sz w:val="24"/>
-                <w:szCs w:val="24"/>
-                <w:lang w:val="es-CR"/>
-              </w:rPr>
-              <w:t>r.</w:t>
+              <w:t>Se espera que se muestre en pantalla una nueva pantalla con los archivos y directorios del computador.</w:t>
             </w:r>
           </w:p>
           <w:p>
@@ -4552,7 +4469,6 @@
                 <w:lang w:val="es-CR"/>
               </w:rPr>
             </w:pPr>
-            <w:proofErr w:type="spellStart"/>
             <w:r>
               <w:rPr>
                 <w:rFonts w:ascii="Times New Roman" w:eastAsia="Times New Roman" w:hAnsi="Times New Roman" w:cs="Times New Roman"/>
@@ -4563,7 +4479,6 @@
               </w:rPr>
               <w:t>Poscondiciones</w:t>
             </w:r>
-            <w:proofErr w:type="spellEnd"/>
           </w:p>
         </w:tc>
         <w:tc>
@@ -4721,29 +4636,7 @@
                 <w:szCs w:val="24"/>
                 <w:lang w:val="es-CR"/>
               </w:rPr>
-              <w:t xml:space="preserve"> </w:t>
-            </w:r>
-            <w:proofErr w:type="spellStart"/>
-            <w:r>
-              <w:rPr>
-                <w:rFonts w:ascii="Times New Roman" w:eastAsia="Times New Roman" w:hAnsi="Times New Roman" w:cs="Times New Roman"/>
-                <w:i/>
-                <w:sz w:val="24"/>
-                <w:szCs w:val="24"/>
-                <w:lang w:val="es-CR"/>
-              </w:rPr>
-              <w:t>Absorbance</w:t>
-            </w:r>
-            <w:proofErr w:type="spellEnd"/>
-            <w:r>
-              <w:rPr>
-                <w:rFonts w:ascii="Times New Roman" w:eastAsia="Times New Roman" w:hAnsi="Times New Roman" w:cs="Times New Roman"/>
-                <w:i/>
-                <w:sz w:val="24"/>
-                <w:szCs w:val="24"/>
-                <w:lang w:val="es-CR"/>
-              </w:rPr>
-              <w:t>.</w:t>
+              <w:t xml:space="preserve"> Absorbance.</w:t>
             </w:r>
           </w:p>
         </w:tc>
@@ -4843,16 +4736,7 @@
                 <w:szCs w:val="24"/>
                 <w:lang w:val="es-CR"/>
               </w:rPr>
-              <w:t xml:space="preserve">Se muestra en pantalla la absorbancia de cada archivo en </w:t>
-            </w:r>
-            <w:r>
-              <w:rPr>
-                <w:rFonts w:ascii="Times New Roman" w:eastAsia="Times New Roman" w:hAnsi="Times New Roman" w:cs="Times New Roman"/>
-                <w:sz w:val="24"/>
-                <w:szCs w:val="24"/>
-                <w:lang w:val="es-CR"/>
-              </w:rPr>
-              <w:t>su respectiva fila.</w:t>
+              <w:t>Se muestra en pantalla la absorbancia de cada archivo en su respectiva fila.</w:t>
             </w:r>
           </w:p>
         </w:tc>
@@ -5264,10 +5148,7 @@
       <w:bookmarkStart w:id="6" w:name="_Toc471470235"/>
       <w:r>
         <w:lastRenderedPageBreak/>
-        <w:t>UC-003 -</w:t>
-      </w:r>
-      <w:r>
-        <w:t xml:space="preserve"> Generar la fórmula de concentración</w:t>
+        <w:t>UC-003 - Generar la fórmula de concentración</w:t>
       </w:r>
       <w:bookmarkEnd w:id="6"/>
     </w:p>
@@ -5572,7 +5453,6 @@
                 <w:lang w:val="es-CR"/>
               </w:rPr>
             </w:pPr>
-            <w:proofErr w:type="spellStart"/>
             <w:r>
               <w:rPr>
                 <w:rFonts w:ascii="Times New Roman" w:eastAsia="Times New Roman" w:hAnsi="Times New Roman" w:cs="Times New Roman"/>
@@ -5583,7 +5463,6 @@
               </w:rPr>
               <w:t>Poscondiciones</w:t>
             </w:r>
-            <w:proofErr w:type="spellEnd"/>
           </w:p>
         </w:tc>
         <w:tc>
@@ -5612,16 +5491,7 @@
                 <w:szCs w:val="24"/>
                 <w:lang w:val="es-CR"/>
               </w:rPr>
-              <w:t>Se muestra en pantalla la calibra</w:t>
-            </w:r>
-            <w:r>
-              <w:rPr>
-                <w:rFonts w:ascii="Times New Roman" w:eastAsia="Times New Roman" w:hAnsi="Times New Roman" w:cs="Times New Roman"/>
-                <w:sz w:val="24"/>
-                <w:szCs w:val="24"/>
-                <w:lang w:val="es-CR"/>
-              </w:rPr>
-              <w:t xml:space="preserve">ción y la generación de la fórmula: intersección con eje y, pendiente y coeficiente </w:t>
+              <w:t xml:space="preserve">Se muestra en pantalla la calibración y la generación de la fórmula: intersección con eje y, pendiente y coeficiente </w:t>
             </w:r>
             <w:r>
               <w:rPr>
@@ -5712,29 +5582,18 @@
                 <w:szCs w:val="24"/>
                 <w:lang w:val="es-CR"/>
               </w:rPr>
-              <w:t>El usuario selecciona una serie de archivos</w:t>
-            </w:r>
-            <w:proofErr w:type="gramStart"/>
-            <w:r>
-              <w:rPr>
-                <w:rFonts w:ascii="Times New Roman" w:eastAsia="Times New Roman" w:hAnsi="Times New Roman" w:cs="Times New Roman"/>
+              <w:t>El usuario selecciona una serie de archivos.</w:t>
+            </w:r>
+            <w:r>
+              <w:rPr>
+                <w:rFonts w:ascii="Times New Roman" w:eastAsia="Times New Roman" w:hAnsi="Times New Roman" w:cs="Times New Roman"/>
+                <w:i/>
                 <w:sz w:val="24"/>
                 <w:szCs w:val="24"/>
                 <w:lang w:val="es-CR"/>
               </w:rPr>
               <w:t>.</w:t>
             </w:r>
-            <w:r>
-              <w:rPr>
-                <w:rFonts w:ascii="Times New Roman" w:eastAsia="Times New Roman" w:hAnsi="Times New Roman" w:cs="Times New Roman"/>
-                <w:i/>
-                <w:sz w:val="24"/>
-                <w:szCs w:val="24"/>
-                <w:lang w:val="es-CR"/>
-              </w:rPr>
-              <w:t>.</w:t>
-            </w:r>
-            <w:proofErr w:type="gramEnd"/>
           </w:p>
           <w:p>
             <w:pPr>
@@ -5792,7 +5651,6 @@
               </w:rPr>
               <w:t xml:space="preserve">El usuario oprime el botón de </w:t>
             </w:r>
-            <w:proofErr w:type="spellStart"/>
             <w:r>
               <w:rPr>
                 <w:rFonts w:ascii="Times New Roman" w:eastAsia="Times New Roman" w:hAnsi="Times New Roman" w:cs="Times New Roman"/>
@@ -5801,18 +5659,7 @@
                 <w:szCs w:val="24"/>
                 <w:lang w:val="es-CR"/>
               </w:rPr>
-              <w:t>Calibrate</w:t>
-            </w:r>
-            <w:proofErr w:type="spellEnd"/>
-            <w:r>
-              <w:rPr>
-                <w:rFonts w:ascii="Times New Roman" w:eastAsia="Times New Roman" w:hAnsi="Times New Roman" w:cs="Times New Roman"/>
-                <w:i/>
-                <w:sz w:val="24"/>
-                <w:szCs w:val="24"/>
-                <w:lang w:val="es-CR"/>
-              </w:rPr>
-              <w:t>.</w:t>
+              <w:t>Calibrate.</w:t>
             </w:r>
           </w:p>
         </w:tc>
@@ -5940,16 +5787,7 @@
                 <w:szCs w:val="24"/>
                 <w:lang w:val="es-CR"/>
               </w:rPr>
-              <w:t>Se muestra en pantalla la nueva calibración en la tabla de calibraciones con su r</w:t>
-            </w:r>
-            <w:r>
-              <w:rPr>
-                <w:rFonts w:ascii="Times New Roman" w:eastAsia="Times New Roman" w:hAnsi="Times New Roman" w:cs="Times New Roman"/>
-                <w:sz w:val="24"/>
-                <w:szCs w:val="24"/>
-                <w:lang w:val="es-CR"/>
-              </w:rPr>
-              <w:t>espectiva fórmula.</w:t>
+              <w:t>Se muestra en pantalla la nueva calibración en la tabla de calibraciones con su respectiva fórmula.</w:t>
             </w:r>
           </w:p>
         </w:tc>
@@ -6657,7 +6495,6 @@
                 <w:lang w:val="es-CR"/>
               </w:rPr>
             </w:pPr>
-            <w:proofErr w:type="spellStart"/>
             <w:r>
               <w:rPr>
                 <w:rFonts w:ascii="Times New Roman" w:eastAsia="Times New Roman" w:hAnsi="Times New Roman" w:cs="Times New Roman"/>
@@ -6668,7 +6505,6 @@
               </w:rPr>
               <w:t>Poscondiciones</w:t>
             </w:r>
-            <w:proofErr w:type="spellEnd"/>
           </w:p>
         </w:tc>
         <w:tc>
@@ -6769,16 +6605,7 @@
                 <w:szCs w:val="24"/>
                 <w:lang w:val="es-CR"/>
               </w:rPr>
-              <w:t>El usuario selecciona el su</w:t>
-            </w:r>
-            <w:r>
-              <w:rPr>
-                <w:rFonts w:ascii="Times New Roman" w:eastAsia="Times New Roman" w:hAnsi="Times New Roman" w:cs="Times New Roman"/>
-                <w:sz w:val="24"/>
-                <w:szCs w:val="24"/>
-                <w:lang w:val="es-CR"/>
-              </w:rPr>
-              <w:t xml:space="preserve">bmenú de </w:t>
+              <w:t xml:space="preserve">El usuario selecciona el submenú de </w:t>
             </w:r>
             <w:r>
               <w:rPr>
@@ -6874,7 +6701,6 @@
               </w:rPr>
               <w:t xml:space="preserve">El usuario selecciona la opción </w:t>
             </w:r>
-            <w:proofErr w:type="spellStart"/>
             <w:r>
               <w:rPr>
                 <w:rFonts w:ascii="Times New Roman" w:eastAsia="Times New Roman" w:hAnsi="Times New Roman" w:cs="Times New Roman"/>
@@ -6885,7 +6711,6 @@
               </w:rPr>
               <w:t>Browse</w:t>
             </w:r>
-            <w:proofErr w:type="spellEnd"/>
             <w:r>
               <w:rPr>
                 <w:rFonts w:ascii="Times New Roman" w:eastAsia="Times New Roman" w:hAnsi="Times New Roman" w:cs="Times New Roman"/>
@@ -6951,7 +6776,6 @@
               </w:rPr>
               <w:t xml:space="preserve">El usuario selecciona el botón </w:t>
             </w:r>
-            <w:proofErr w:type="spellStart"/>
             <w:r>
               <w:rPr>
                 <w:rFonts w:ascii="Times New Roman" w:eastAsia="Times New Roman" w:hAnsi="Times New Roman" w:cs="Times New Roman"/>
@@ -6962,7 +6786,6 @@
               </w:rPr>
               <w:t>Start</w:t>
             </w:r>
-            <w:proofErr w:type="spellEnd"/>
             <w:r>
               <w:rPr>
                 <w:lang w:val="es-CR"/>
@@ -7076,16 +6899,7 @@
                 <w:szCs w:val="24"/>
                 <w:lang w:val="es-CR"/>
               </w:rPr>
-              <w:t>Se muestra en pantalla la carpeta actualmente seleccionada, o ninguna carpeta en caso de que no se haya seleccionado ninguna a</w:t>
-            </w:r>
-            <w:r>
-              <w:rPr>
-                <w:rFonts w:ascii="Times New Roman" w:eastAsia="Times New Roman" w:hAnsi="Times New Roman" w:cs="Times New Roman"/>
-                <w:sz w:val="24"/>
-                <w:szCs w:val="24"/>
-                <w:lang w:val="es-CR"/>
-              </w:rPr>
-              <w:t>nteriormente.</w:t>
+              <w:t>Se muestra en pantalla la carpeta actualmente seleccionada, o ninguna carpeta en caso de que no se haya seleccionado ninguna anteriormente.</w:t>
             </w:r>
           </w:p>
           <w:p>
@@ -7518,15 +7332,7 @@
       <w:bookmarkStart w:id="8" w:name="_Toc471470237"/>
       <w:r>
         <w:lastRenderedPageBreak/>
-        <w:t>UC-005 - Calcular el valor de “</w:t>
-      </w:r>
-      <w:proofErr w:type="spellStart"/>
-      <w:r>
-        <w:t>Sample</w:t>
-      </w:r>
-      <w:proofErr w:type="spellEnd"/>
-      <w:r>
-        <w:t>”</w:t>
+        <w:t>UC-005 - Calcular el valor de “Sample”</w:t>
       </w:r>
       <w:bookmarkEnd w:id="8"/>
     </w:p>
@@ -7689,19 +7495,8 @@
                 <w:szCs w:val="24"/>
                 <w:lang w:val="es-CR"/>
               </w:rPr>
-              <w:t xml:space="preserve">Casos de prueba para calcular el valor de </w:t>
-            </w:r>
-            <w:proofErr w:type="spellStart"/>
-            <w:r>
-              <w:rPr>
-                <w:rFonts w:ascii="Times New Roman" w:eastAsia="Times New Roman" w:hAnsi="Times New Roman" w:cs="Times New Roman"/>
-                <w:sz w:val="24"/>
-                <w:szCs w:val="24"/>
-                <w:lang w:val="es-CR"/>
-              </w:rPr>
-              <w:t>Sample</w:t>
-            </w:r>
-            <w:proofErr w:type="spellEnd"/>
+              <w:t>Casos de prueba para calcular el valor de Sample</w:t>
+            </w:r>
           </w:p>
         </w:tc>
       </w:tr>
@@ -7826,27 +7621,7 @@
                 <w:szCs w:val="24"/>
                 <w:lang w:val="es-CR"/>
               </w:rPr>
-              <w:t xml:space="preserve">El usuario deberá haber sido autenticado por el sistema Nitrate. La calibración seleccionada deberá haber sido creada anteriormente con el sistema </w:t>
-            </w:r>
-            <w:proofErr w:type="spellStart"/>
-            <w:r>
-              <w:rPr>
-                <w:rFonts w:ascii="Times New Roman" w:eastAsia="Times New Roman" w:hAnsi="Times New Roman" w:cs="Times New Roman"/>
-                <w:sz w:val="24"/>
-                <w:szCs w:val="24"/>
-                <w:lang w:val="es-CR"/>
-              </w:rPr>
-              <w:t>nitrate</w:t>
-            </w:r>
-            <w:proofErr w:type="spellEnd"/>
-            <w:r>
-              <w:rPr>
-                <w:rFonts w:ascii="Times New Roman" w:eastAsia="Times New Roman" w:hAnsi="Times New Roman" w:cs="Times New Roman"/>
-                <w:sz w:val="24"/>
-                <w:szCs w:val="24"/>
-                <w:lang w:val="es-CR"/>
-              </w:rPr>
-              <w:t>.</w:t>
+              <w:t>El usuario deberá haber sido autenticado por el sistema Nitrate. La calibración seleccionada deberá haber sido creada anteriormente con el sistema nitrate.</w:t>
             </w:r>
           </w:p>
         </w:tc>
@@ -7871,7 +7646,6 @@
                 <w:lang w:val="es-CR"/>
               </w:rPr>
             </w:pPr>
-            <w:proofErr w:type="spellStart"/>
             <w:r>
               <w:rPr>
                 <w:rFonts w:ascii="Times New Roman" w:eastAsia="Times New Roman" w:hAnsi="Times New Roman" w:cs="Times New Roman"/>
@@ -7882,7 +7656,6 @@
               </w:rPr>
               <w:t>Poscondiciones</w:t>
             </w:r>
-            <w:proofErr w:type="spellEnd"/>
           </w:p>
         </w:tc>
         <w:tc>
@@ -7911,16 +7684,7 @@
                 <w:szCs w:val="24"/>
                 <w:lang w:val="es-CR"/>
               </w:rPr>
-              <w:t xml:space="preserve">Se </w:t>
-            </w:r>
-            <w:r>
-              <w:rPr>
-                <w:rFonts w:ascii="Times New Roman" w:eastAsia="Times New Roman" w:hAnsi="Times New Roman" w:cs="Times New Roman"/>
-                <w:sz w:val="24"/>
-                <w:szCs w:val="24"/>
-                <w:lang w:val="es-CR"/>
-              </w:rPr>
-              <w:t>muestra en pantalla el valor de concentración calculado  para todas las filas.</w:t>
+              <w:t>Se muestra en pantalla el valor de concentración calculado  para todas las filas.</w:t>
             </w:r>
           </w:p>
         </w:tc>
@@ -8022,7 +7786,6 @@
               </w:rPr>
               <w:t xml:space="preserve">El usuario oprime en el botón de </w:t>
             </w:r>
-            <w:proofErr w:type="spellStart"/>
             <w:r>
               <w:rPr>
                 <w:rFonts w:ascii="Times New Roman" w:eastAsia="Times New Roman" w:hAnsi="Times New Roman" w:cs="Times New Roman"/>
@@ -8033,7 +7796,6 @@
               </w:rPr>
               <w:t>Concentration</w:t>
             </w:r>
-            <w:proofErr w:type="spellEnd"/>
             <w:r>
               <w:rPr>
                 <w:rFonts w:ascii="Times New Roman" w:eastAsia="Times New Roman" w:hAnsi="Times New Roman" w:cs="Times New Roman"/>
@@ -8825,7 +8587,6 @@
                 <w:lang w:val="es-CR"/>
               </w:rPr>
             </w:pPr>
-            <w:proofErr w:type="spellStart"/>
             <w:r>
               <w:rPr>
                 <w:rFonts w:ascii="Times New Roman" w:eastAsia="Times New Roman" w:hAnsi="Times New Roman" w:cs="Times New Roman"/>
@@ -8836,7 +8597,6 @@
               </w:rPr>
               <w:t>Poscondiciones</w:t>
             </w:r>
-            <w:proofErr w:type="spellEnd"/>
           </w:p>
         </w:tc>
         <w:tc>
@@ -8939,7 +8699,6 @@
               </w:rPr>
               <w:t xml:space="preserve">El usuario selecciona en </w:t>
             </w:r>
-            <w:proofErr w:type="spellStart"/>
             <w:r>
               <w:rPr>
                 <w:rFonts w:ascii="Times New Roman" w:eastAsia="Times New Roman" w:hAnsi="Times New Roman" w:cs="Times New Roman"/>
@@ -8950,7 +8709,6 @@
               </w:rPr>
               <w:t>Type</w:t>
             </w:r>
-            <w:proofErr w:type="spellEnd"/>
             <w:r>
               <w:rPr>
                 <w:rFonts w:ascii="Times New Roman" w:eastAsia="Times New Roman" w:hAnsi="Times New Roman" w:cs="Times New Roman"/>
@@ -8986,18 +8744,8 @@
                 <w:szCs w:val="24"/>
                 <w:lang w:val="es-CR"/>
               </w:rPr>
-              <w:t>El usuario ingres</w:t>
-            </w:r>
-            <w:r>
-              <w:rPr>
-                <w:rFonts w:ascii="Times New Roman" w:eastAsia="Times New Roman" w:hAnsi="Times New Roman" w:cs="Times New Roman"/>
-                <w:sz w:val="24"/>
-                <w:szCs w:val="24"/>
-                <w:lang w:val="es-CR"/>
-              </w:rPr>
-              <w:t xml:space="preserve">a el valor estándar en la columna </w:t>
-            </w:r>
-            <w:proofErr w:type="spellStart"/>
+              <w:t xml:space="preserve">El usuario ingresa el valor estándar en la columna </w:t>
+            </w:r>
             <w:r>
               <w:rPr>
                 <w:rFonts w:ascii="Times New Roman" w:eastAsia="Times New Roman" w:hAnsi="Times New Roman" w:cs="Times New Roman"/>
@@ -9006,18 +8754,7 @@
                 <w:szCs w:val="24"/>
                 <w:lang w:val="es-CR"/>
               </w:rPr>
-              <w:t>Concentration</w:t>
-            </w:r>
-            <w:proofErr w:type="spellEnd"/>
-            <w:r>
-              <w:rPr>
-                <w:rFonts w:ascii="Times New Roman" w:eastAsia="Times New Roman" w:hAnsi="Times New Roman" w:cs="Times New Roman"/>
-                <w:i/>
-                <w:sz w:val="24"/>
-                <w:szCs w:val="24"/>
-                <w:lang w:val="es-CR"/>
-              </w:rPr>
-              <w:t>.</w:t>
+              <w:t>Concentration.</w:t>
             </w:r>
           </w:p>
         </w:tc>
@@ -9542,58 +9279,29 @@
           <w:lang w:val="es-CR"/>
         </w:rPr>
         <w:tab/>
+        <w:t>Para las pruebas automáticas se utilizó la herramienta para java Junit. Si se quiere conocer las clases de pruebas con código Java utilizadas se pueden solicitar al grupo Nitrate. Se obtuvieron los siguientes resultados al final de la iteración:</w:t>
       </w:r>
+    </w:p>
+    <w:p>
+      <w:pPr>
+        <w:spacing w:line="360" w:lineRule="auto"/>
+        <w:jc w:val="both"/>
+        <w:rPr>
+          <w:lang w:val="es-CR"/>
+        </w:rPr>
+      </w:pPr>
+    </w:p>
+    <w:p>
+      <w:pPr>
+        <w:spacing w:line="360" w:lineRule="auto"/>
+        <w:jc w:val="both"/>
+        <w:rPr>
+          <w:lang w:val="es-CR"/>
+        </w:rPr>
+      </w:pPr>
       <w:r>
         <w:rPr>
-          <w:rFonts w:ascii="Times New Roman" w:eastAsia="Times New Roman" w:hAnsi="Times New Roman" w:cs="Times New Roman"/>
-          <w:sz w:val="24"/>
-          <w:szCs w:val="24"/>
-          <w:lang w:val="es-CR"/>
-        </w:rPr>
-        <w:t xml:space="preserve">Para las pruebas automáticas se utilizó la herramienta para java </w:t>
-      </w:r>
-      <w:proofErr w:type="spellStart"/>
-      <w:r>
-        <w:rPr>
-          <w:rFonts w:ascii="Times New Roman" w:eastAsia="Times New Roman" w:hAnsi="Times New Roman" w:cs="Times New Roman"/>
-          <w:sz w:val="24"/>
-          <w:szCs w:val="24"/>
-          <w:lang w:val="es-CR"/>
-        </w:rPr>
-        <w:t>Junit</w:t>
-      </w:r>
-      <w:proofErr w:type="spellEnd"/>
-      <w:r>
-        <w:rPr>
-          <w:rFonts w:ascii="Times New Roman" w:eastAsia="Times New Roman" w:hAnsi="Times New Roman" w:cs="Times New Roman"/>
-          <w:sz w:val="24"/>
-          <w:szCs w:val="24"/>
-          <w:lang w:val="es-CR"/>
-        </w:rPr>
-        <w:t>. Si se quiere conocer las clases de pruebas con código Java utilizadas se pueden solicitar al grupo Nitrate. Se obtuvieron los siguientes resultados al final de la iteración:</w:t>
-      </w:r>
-    </w:p>
-    <w:p>
-      <w:pPr>
-        <w:spacing w:line="360" w:lineRule="auto"/>
-        <w:jc w:val="both"/>
-        <w:rPr>
-          <w:lang w:val="es-CR"/>
-        </w:rPr>
-      </w:pPr>
-    </w:p>
-    <w:p>
-      <w:pPr>
-        <w:spacing w:line="360" w:lineRule="auto"/>
-        <w:jc w:val="both"/>
-        <w:rPr>
-          <w:lang w:val="es-CR"/>
-        </w:rPr>
-      </w:pPr>
-      <w:r>
-        <w:rPr>
           <w:noProof/>
-          <w:lang w:val="es-CR"/>
         </w:rPr>
         <w:drawing>
           <wp:inline distT="114300" distB="114300" distL="114300" distR="114300" wp14:anchorId="5B959357" wp14:editId="144250F7">
@@ -9609,7 +9317,7 @@
                     <pic:cNvPicPr preferRelativeResize="0"/>
                   </pic:nvPicPr>
                   <pic:blipFill>
-                    <a:blip r:embed="rId10"/>
+                    <a:blip r:embed="rId12"/>
                     <a:srcRect/>
                     <a:stretch>
                       <a:fillRect/>
@@ -9634,7 +9342,6 @@
       <w:r>
         <w:rPr>
           <w:noProof/>
-          <w:lang w:val="es-CR"/>
         </w:rPr>
         <w:drawing>
           <wp:inline distT="114300" distB="114300" distL="114300" distR="114300" wp14:anchorId="4F28DDD5" wp14:editId="6DD326DE">
@@ -9650,7 +9357,7 @@
                     <pic:cNvPicPr preferRelativeResize="0"/>
                   </pic:nvPicPr>
                   <pic:blipFill>
-                    <a:blip r:embed="rId11"/>
+                    <a:blip r:embed="rId13"/>
                     <a:srcRect/>
                     <a:stretch>
                       <a:fillRect/>
@@ -9707,14 +9414,6 @@
           <w:lang w:val="es-CR"/>
         </w:rPr>
         <w:tab/>
-      </w:r>
-      <w:r>
-        <w:rPr>
-          <w:rFonts w:ascii="Times New Roman" w:eastAsia="Times New Roman" w:hAnsi="Times New Roman" w:cs="Times New Roman"/>
-          <w:sz w:val="24"/>
-          <w:szCs w:val="24"/>
-          <w:lang w:val="es-CR"/>
-        </w:rPr>
         <w:t>Se realizaron 2 pruebas de integración y 5 pruebas de unidad; en las funcionalidades que se consideran críticas del sistema. Se pone una pequeña descripción de cada prueba:</w:t>
       </w:r>
     </w:p>
@@ -9742,36 +9441,7 @@
           <w:szCs w:val="24"/>
           <w:lang w:val="es-CR"/>
         </w:rPr>
-        <w:t>convertCalibrationTable2Json: test de integración que transforma toda la tabla de c</w:t>
-      </w:r>
-      <w:r>
-        <w:rPr>
-          <w:rFonts w:ascii="Times New Roman" w:eastAsia="Times New Roman" w:hAnsi="Times New Roman" w:cs="Times New Roman"/>
-          <w:sz w:val="24"/>
-          <w:szCs w:val="24"/>
-          <w:lang w:val="es-CR"/>
-        </w:rPr>
-        <w:t xml:space="preserve">alibración en un </w:t>
-      </w:r>
-      <w:proofErr w:type="spellStart"/>
-      <w:r>
-        <w:rPr>
-          <w:rFonts w:ascii="Times New Roman" w:eastAsia="Times New Roman" w:hAnsi="Times New Roman" w:cs="Times New Roman"/>
-          <w:sz w:val="24"/>
-          <w:szCs w:val="24"/>
-          <w:lang w:val="es-CR"/>
-        </w:rPr>
-        <w:t>json</w:t>
-      </w:r>
-      <w:proofErr w:type="spellEnd"/>
-      <w:r>
-        <w:rPr>
-          <w:rFonts w:ascii="Times New Roman" w:eastAsia="Times New Roman" w:hAnsi="Times New Roman" w:cs="Times New Roman"/>
-          <w:sz w:val="24"/>
-          <w:szCs w:val="24"/>
-          <w:lang w:val="es-CR"/>
-        </w:rPr>
-        <w:t>. Se utilizará para guardar todo el estado de proyecto.</w:t>
+        <w:t>convertCalibrationTable2Json: test de integración que transforma toda la tabla de calibración en un json. Se utilizará para guardar todo el estado de proyecto.</w:t>
       </w:r>
     </w:p>
     <w:p>
@@ -9798,27 +9468,7 @@
           <w:szCs w:val="24"/>
           <w:lang w:val="es-CR"/>
         </w:rPr>
-        <w:t xml:space="preserve">convertMaintTable2Json: test de integración que transforma toda la tabla principal en un </w:t>
-      </w:r>
-      <w:proofErr w:type="spellStart"/>
-      <w:r>
-        <w:rPr>
-          <w:rFonts w:ascii="Times New Roman" w:eastAsia="Times New Roman" w:hAnsi="Times New Roman" w:cs="Times New Roman"/>
-          <w:sz w:val="24"/>
-          <w:szCs w:val="24"/>
-          <w:lang w:val="es-CR"/>
-        </w:rPr>
-        <w:t>json</w:t>
-      </w:r>
-      <w:proofErr w:type="spellEnd"/>
-      <w:r>
-        <w:rPr>
-          <w:rFonts w:ascii="Times New Roman" w:eastAsia="Times New Roman" w:hAnsi="Times New Roman" w:cs="Times New Roman"/>
-          <w:sz w:val="24"/>
-          <w:szCs w:val="24"/>
-          <w:lang w:val="es-CR"/>
-        </w:rPr>
-        <w:t>. Se utilizará para guardar todo el estado del proyecto.</w:t>
+        <w:t>convertMaintTable2Json: test de integración que transforma toda la tabla principal en un json. Se utilizará para guardar todo el estado del proyecto.</w:t>
       </w:r>
     </w:p>
     <w:p>
@@ -9838,7 +9488,6 @@
           <w:lang w:val="es-CR"/>
         </w:rPr>
       </w:pPr>
-      <w:proofErr w:type="spellStart"/>
       <w:r>
         <w:rPr>
           <w:rFonts w:ascii="Times New Roman" w:eastAsia="Times New Roman" w:hAnsi="Times New Roman" w:cs="Times New Roman"/>
@@ -9846,26 +9495,7 @@
           <w:szCs w:val="24"/>
           <w:lang w:val="es-CR"/>
         </w:rPr>
-        <w:t>Calibration</w:t>
-      </w:r>
-      <w:proofErr w:type="spellEnd"/>
-      <w:r>
-        <w:rPr>
-          <w:rFonts w:ascii="Times New Roman" w:eastAsia="Times New Roman" w:hAnsi="Times New Roman" w:cs="Times New Roman"/>
-          <w:sz w:val="24"/>
-          <w:szCs w:val="24"/>
-          <w:lang w:val="es-CR"/>
-        </w:rPr>
-        <w:t>: test unitario qu</w:t>
-      </w:r>
-      <w:r>
-        <w:rPr>
-          <w:rFonts w:ascii="Times New Roman" w:eastAsia="Times New Roman" w:hAnsi="Times New Roman" w:cs="Times New Roman"/>
-          <w:sz w:val="24"/>
-          <w:szCs w:val="24"/>
-          <w:lang w:val="es-CR"/>
-        </w:rPr>
-        <w:t>e asegura que la calibración o generación de una fórmula se realice de manera correcta.</w:t>
+        <w:t>Calibration: test unitario que asegura que la calibración o generación de una fórmula se realice de manera correcta.</w:t>
       </w:r>
     </w:p>
     <w:p>
@@ -9885,7 +9515,6 @@
           <w:lang w:val="es-CR"/>
         </w:rPr>
       </w:pPr>
-      <w:proofErr w:type="spellStart"/>
       <w:r>
         <w:rPr>
           <w:rFonts w:ascii="Times New Roman" w:eastAsia="Times New Roman" w:hAnsi="Times New Roman" w:cs="Times New Roman"/>
@@ -9893,17 +9522,7 @@
           <w:szCs w:val="24"/>
           <w:lang w:val="es-CR"/>
         </w:rPr>
-        <w:t>TextFileParse</w:t>
-      </w:r>
-      <w:proofErr w:type="spellEnd"/>
-      <w:r>
-        <w:rPr>
-          <w:rFonts w:ascii="Times New Roman" w:eastAsia="Times New Roman" w:hAnsi="Times New Roman" w:cs="Times New Roman"/>
-          <w:sz w:val="24"/>
-          <w:szCs w:val="24"/>
-          <w:lang w:val="es-CR"/>
-        </w:rPr>
-        <w:t>: test unitario que asegura que un archivo se carga correctamente.</w:t>
+        <w:t>TextFileParse: test unitario que asegura que un archivo se carga correctamente.</w:t>
       </w:r>
     </w:p>
     <w:p>
@@ -9923,7 +9542,6 @@
           <w:lang w:val="es-CR"/>
         </w:rPr>
       </w:pPr>
-      <w:proofErr w:type="spellStart"/>
       <w:r>
         <w:rPr>
           <w:rFonts w:ascii="Times New Roman" w:eastAsia="Times New Roman" w:hAnsi="Times New Roman" w:cs="Times New Roman"/>
@@ -9931,26 +9549,7 @@
           <w:szCs w:val="24"/>
           <w:lang w:val="es-CR"/>
         </w:rPr>
-        <w:t>storeCalibration</w:t>
-      </w:r>
-      <w:proofErr w:type="spellEnd"/>
-      <w:r>
-        <w:rPr>
-          <w:rFonts w:ascii="Times New Roman" w:eastAsia="Times New Roman" w:hAnsi="Times New Roman" w:cs="Times New Roman"/>
-          <w:sz w:val="24"/>
-          <w:szCs w:val="24"/>
-          <w:lang w:val="es-CR"/>
-        </w:rPr>
-        <w:t>: test unitario que asegura que una calibración se agrega de manera corr</w:t>
-      </w:r>
-      <w:r>
-        <w:rPr>
-          <w:rFonts w:ascii="Times New Roman" w:eastAsia="Times New Roman" w:hAnsi="Times New Roman" w:cs="Times New Roman"/>
-          <w:sz w:val="24"/>
-          <w:szCs w:val="24"/>
-          <w:lang w:val="es-CR"/>
-        </w:rPr>
-        <w:t>ecta a la tabla de calibraciones.</w:t>
+        <w:t>storeCalibration: test unitario que asegura que una calibración se agrega de manera correcta a la tabla de calibraciones.</w:t>
       </w:r>
     </w:p>
     <w:p>
@@ -9970,7 +9569,6 @@
           <w:lang w:val="es-CR"/>
         </w:rPr>
       </w:pPr>
-      <w:proofErr w:type="spellStart"/>
       <w:r>
         <w:rPr>
           <w:rFonts w:ascii="Times New Roman" w:eastAsia="Times New Roman" w:hAnsi="Times New Roman" w:cs="Times New Roman"/>
@@ -9978,17 +9576,7 @@
           <w:szCs w:val="24"/>
           <w:lang w:val="es-CR"/>
         </w:rPr>
-        <w:t>storeTextFile</w:t>
-      </w:r>
-      <w:proofErr w:type="spellEnd"/>
-      <w:r>
-        <w:rPr>
-          <w:rFonts w:ascii="Times New Roman" w:eastAsia="Times New Roman" w:hAnsi="Times New Roman" w:cs="Times New Roman"/>
-          <w:sz w:val="24"/>
-          <w:szCs w:val="24"/>
-          <w:lang w:val="es-CR"/>
-        </w:rPr>
-        <w:t>: test unitario que asegura que un archivo es agregado correctamente a la tabla principal.</w:t>
+        <w:t>storeTextFile: test unitario que asegura que un archivo es agregado correctamente a la tabla principal.</w:t>
       </w:r>
     </w:p>
     <w:p>
@@ -10008,7 +9596,6 @@
           <w:lang w:val="es-CR"/>
         </w:rPr>
       </w:pPr>
-      <w:proofErr w:type="spellStart"/>
       <w:r>
         <w:rPr>
           <w:rFonts w:ascii="Times New Roman" w:eastAsia="Times New Roman" w:hAnsi="Times New Roman" w:cs="Times New Roman"/>
@@ -10016,27 +9603,8 @@
           <w:szCs w:val="24"/>
           <w:lang w:val="es-CR"/>
         </w:rPr>
-        <w:t>TextFileGetAbsorbance</w:t>
+        <w:t>TextFileGetAbsorbance: test unitario que asegura que una absorbancia es leída de manera correcta de un archivo de texto.</w:t>
       </w:r>
-      <w:proofErr w:type="spellEnd"/>
-      <w:r>
-        <w:rPr>
-          <w:rFonts w:ascii="Times New Roman" w:eastAsia="Times New Roman" w:hAnsi="Times New Roman" w:cs="Times New Roman"/>
-          <w:sz w:val="24"/>
-          <w:szCs w:val="24"/>
-          <w:lang w:val="es-CR"/>
-        </w:rPr>
-        <w:t>: test unitario que asegura que una absorbancia es leída de manera correcta de un archivo de text</w:t>
-      </w:r>
-      <w:r>
-        <w:rPr>
-          <w:rFonts w:ascii="Times New Roman" w:eastAsia="Times New Roman" w:hAnsi="Times New Roman" w:cs="Times New Roman"/>
-          <w:sz w:val="24"/>
-          <w:szCs w:val="24"/>
-          <w:lang w:val="es-CR"/>
-        </w:rPr>
-        <w:t>o.</w:t>
-      </w:r>
     </w:p>
     <w:p>
       <w:pPr>
@@ -10057,6 +9625,7 @@
       </w:pPr>
     </w:p>
     <w:sectPr>
+      <w:footerReference w:type="default" r:id="rId14"/>
       <w:pgSz w:w="12240" w:h="15840"/>
       <w:pgMar w:top="1440" w:right="1440" w:bottom="1440" w:left="1440" w:header="720" w:footer="720" w:gutter="0"/>
       <w:pgNumType w:start="1"/>
@@ -10064,6 +9633,109 @@
     </w:sectPr>
   </w:body>
 </w:document>
+</file>
+
+<file path=word/endnotes.xml><?xml version="1.0" encoding="utf-8"?>
+<w:endnotes xmlns:wpc="http://schemas.microsoft.com/office/word/2010/wordprocessingCanvas" xmlns:mc="http://schemas.openxmlformats.org/markup-compatibility/2006" xmlns:o="urn:schemas-microsoft-com:office:office" xmlns:r="http://schemas.openxmlformats.org/officeDocument/2006/relationships" xmlns:m="http://schemas.openxmlformats.org/officeDocument/2006/math" xmlns:v="urn:schemas-microsoft-com:vml" xmlns:wp14="http://schemas.microsoft.com/office/word/2010/wordprocessingDrawing" xmlns:wp="http://schemas.openxmlformats.org/drawingml/2006/wordprocessingDrawing" xmlns:w10="urn:schemas-microsoft-com:office:word" xmlns:w="http://schemas.openxmlformats.org/wordprocessingml/2006/main" xmlns:w14="http://schemas.microsoft.com/office/word/2010/wordml" xmlns:wpg="http://schemas.microsoft.com/office/word/2010/wordprocessingGroup" xmlns:wpi="http://schemas.microsoft.com/office/word/2010/wordprocessingInk" xmlns:wne="http://schemas.microsoft.com/office/word/2006/wordml" xmlns:wps="http://schemas.microsoft.com/office/word/2010/wordprocessingShape" mc:Ignorable="w14 wp14">
+  <w:endnote w:type="separator" w:id="-1">
+    <w:p>
+      <w:pPr>
+        <w:spacing w:line="240" w:lineRule="auto"/>
+      </w:pPr>
+      <w:r>
+        <w:separator/>
+      </w:r>
+    </w:p>
+  </w:endnote>
+  <w:endnote w:type="continuationSeparator" w:id="0">
+    <w:p>
+      <w:pPr>
+        <w:spacing w:line="240" w:lineRule="auto"/>
+      </w:pPr>
+      <w:r>
+        <w:continuationSeparator/>
+      </w:r>
+    </w:p>
+  </w:endnote>
+</w:endnotes>
+</file>
+
+<file path=word/footer1.xml><?xml version="1.0" encoding="utf-8"?>
+<w:ftr xmlns:wpc="http://schemas.microsoft.com/office/word/2010/wordprocessingCanvas" xmlns:mc="http://schemas.openxmlformats.org/markup-compatibility/2006" xmlns:o="urn:schemas-microsoft-com:office:office" xmlns:r="http://schemas.openxmlformats.org/officeDocument/2006/relationships" xmlns:m="http://schemas.openxmlformats.org/officeDocument/2006/math" xmlns:v="urn:schemas-microsoft-com:vml" xmlns:wp14="http://schemas.microsoft.com/office/word/2010/wordprocessingDrawing" xmlns:wp="http://schemas.openxmlformats.org/drawingml/2006/wordprocessingDrawing" xmlns:w10="urn:schemas-microsoft-com:office:word" xmlns:w="http://schemas.openxmlformats.org/wordprocessingml/2006/main" xmlns:w14="http://schemas.microsoft.com/office/word/2010/wordml" xmlns:wpg="http://schemas.microsoft.com/office/word/2010/wordprocessingGroup" xmlns:wpi="http://schemas.microsoft.com/office/word/2010/wordprocessingInk" xmlns:wne="http://schemas.microsoft.com/office/word/2006/wordml" xmlns:wps="http://schemas.microsoft.com/office/word/2010/wordprocessingShape" mc:Ignorable="w14 wp14">
+  <w:sdt>
+    <w:sdtPr>
+      <w:id w:val="-376397662"/>
+      <w:docPartObj>
+        <w:docPartGallery w:val="Page Numbers (Bottom of Page)"/>
+        <w:docPartUnique/>
+      </w:docPartObj>
+    </w:sdtPr>
+    <w:sdtEndPr>
+      <w:rPr>
+        <w:noProof/>
+      </w:rPr>
+    </w:sdtEndPr>
+    <w:sdtContent>
+      <w:p>
+        <w:pPr>
+          <w:pStyle w:val="Footer"/>
+          <w:jc w:val="right"/>
+        </w:pPr>
+        <w:r>
+          <w:fldChar w:fldCharType="begin"/>
+        </w:r>
+        <w:r>
+          <w:instrText xml:space="preserve"> PAGE   \* MERGEFORMAT </w:instrText>
+        </w:r>
+        <w:r>
+          <w:fldChar w:fldCharType="separate"/>
+        </w:r>
+        <w:r>
+          <w:rPr>
+            <w:noProof/>
+          </w:rPr>
+          <w:t>3</w:t>
+        </w:r>
+        <w:r>
+          <w:rPr>
+            <w:noProof/>
+          </w:rPr>
+          <w:fldChar w:fldCharType="end"/>
+        </w:r>
+      </w:p>
+    </w:sdtContent>
+  </w:sdt>
+  <w:p>
+    <w:pPr>
+      <w:pStyle w:val="Footer"/>
+    </w:pPr>
+  </w:p>
+</w:ftr>
+</file>
+
+<file path=word/footnotes.xml><?xml version="1.0" encoding="utf-8"?>
+<w:footnotes xmlns:wpc="http://schemas.microsoft.com/office/word/2010/wordprocessingCanvas" xmlns:mc="http://schemas.openxmlformats.org/markup-compatibility/2006" xmlns:o="urn:schemas-microsoft-com:office:office" xmlns:r="http://schemas.openxmlformats.org/officeDocument/2006/relationships" xmlns:m="http://schemas.openxmlformats.org/officeDocument/2006/math" xmlns:v="urn:schemas-microsoft-com:vml" xmlns:wp14="http://schemas.microsoft.com/office/word/2010/wordprocessingDrawing" xmlns:wp="http://schemas.openxmlformats.org/drawingml/2006/wordprocessingDrawing" xmlns:w10="urn:schemas-microsoft-com:office:word" xmlns:w="http://schemas.openxmlformats.org/wordprocessingml/2006/main" xmlns:w14="http://schemas.microsoft.com/office/word/2010/wordml" xmlns:wpg="http://schemas.microsoft.com/office/word/2010/wordprocessingGroup" xmlns:wpi="http://schemas.microsoft.com/office/word/2010/wordprocessingInk" xmlns:wne="http://schemas.microsoft.com/office/word/2006/wordml" xmlns:wps="http://schemas.microsoft.com/office/word/2010/wordprocessingShape" mc:Ignorable="w14 wp14">
+  <w:footnote w:type="separator" w:id="-1">
+    <w:p>
+      <w:pPr>
+        <w:spacing w:line="240" w:lineRule="auto"/>
+      </w:pPr>
+      <w:r>
+        <w:separator/>
+      </w:r>
+    </w:p>
+  </w:footnote>
+  <w:footnote w:type="continuationSeparator" w:id="0">
+    <w:p>
+      <w:pPr>
+        <w:spacing w:line="240" w:lineRule="auto"/>
+      </w:pPr>
+      <w:r>
+        <w:continuationSeparator/>
+      </w:r>
+    </w:p>
+  </w:footnote>
+</w:footnotes>
 </file>
 
 <file path=word/numbering.xml><?xml version="1.0" encoding="utf-8"?>
@@ -12198,6 +11870,50 @@
       <w:u w:val="single"/>
     </w:rPr>
   </w:style>
+  <w:style w:type="paragraph" w:styleId="Header">
+    <w:name w:val="header"/>
+    <w:basedOn w:val="Normal"/>
+    <w:link w:val="HeaderChar"/>
+    <w:uiPriority w:val="99"/>
+    <w:unhideWhenUsed/>
+    <w:rsid w:val="00144112"/>
+    <w:pPr>
+      <w:tabs>
+        <w:tab w:val="center" w:pos="4680"/>
+        <w:tab w:val="right" w:pos="9360"/>
+      </w:tabs>
+      <w:spacing w:line="240" w:lineRule="auto"/>
+    </w:pPr>
+  </w:style>
+  <w:style w:type="character" w:customStyle="1" w:styleId="HeaderChar">
+    <w:name w:val="Header Char"/>
+    <w:basedOn w:val="DefaultParagraphFont"/>
+    <w:link w:val="Header"/>
+    <w:uiPriority w:val="99"/>
+    <w:rsid w:val="00144112"/>
+  </w:style>
+  <w:style w:type="paragraph" w:styleId="Footer">
+    <w:name w:val="footer"/>
+    <w:basedOn w:val="Normal"/>
+    <w:link w:val="FooterChar"/>
+    <w:uiPriority w:val="99"/>
+    <w:unhideWhenUsed/>
+    <w:rsid w:val="00144112"/>
+    <w:pPr>
+      <w:tabs>
+        <w:tab w:val="center" w:pos="4680"/>
+        <w:tab w:val="right" w:pos="9360"/>
+      </w:tabs>
+      <w:spacing w:line="240" w:lineRule="auto"/>
+    </w:pPr>
+  </w:style>
+  <w:style w:type="character" w:customStyle="1" w:styleId="FooterChar">
+    <w:name w:val="Footer Char"/>
+    <w:basedOn w:val="DefaultParagraphFont"/>
+    <w:link w:val="Footer"/>
+    <w:uiPriority w:val="99"/>
+    <w:rsid w:val="00144112"/>
+  </w:style>
 </w:styles>
 </file>
 
@@ -12820,6 +12536,50 @@
       <w:u w:val="single"/>
     </w:rPr>
   </w:style>
+  <w:style w:type="paragraph" w:styleId="Header">
+    <w:name w:val="header"/>
+    <w:basedOn w:val="Normal"/>
+    <w:link w:val="HeaderChar"/>
+    <w:uiPriority w:val="99"/>
+    <w:unhideWhenUsed/>
+    <w:rsid w:val="00144112"/>
+    <w:pPr>
+      <w:tabs>
+        <w:tab w:val="center" w:pos="4680"/>
+        <w:tab w:val="right" w:pos="9360"/>
+      </w:tabs>
+      <w:spacing w:line="240" w:lineRule="auto"/>
+    </w:pPr>
+  </w:style>
+  <w:style w:type="character" w:customStyle="1" w:styleId="HeaderChar">
+    <w:name w:val="Header Char"/>
+    <w:basedOn w:val="DefaultParagraphFont"/>
+    <w:link w:val="Header"/>
+    <w:uiPriority w:val="99"/>
+    <w:rsid w:val="00144112"/>
+  </w:style>
+  <w:style w:type="paragraph" w:styleId="Footer">
+    <w:name w:val="footer"/>
+    <w:basedOn w:val="Normal"/>
+    <w:link w:val="FooterChar"/>
+    <w:uiPriority w:val="99"/>
+    <w:unhideWhenUsed/>
+    <w:rsid w:val="00144112"/>
+    <w:pPr>
+      <w:tabs>
+        <w:tab w:val="center" w:pos="4680"/>
+        <w:tab w:val="right" w:pos="9360"/>
+      </w:tabs>
+      <w:spacing w:line="240" w:lineRule="auto"/>
+    </w:pPr>
+  </w:style>
+  <w:style w:type="character" w:customStyle="1" w:styleId="FooterChar">
+    <w:name w:val="Footer Char"/>
+    <w:basedOn w:val="DefaultParagraphFont"/>
+    <w:link w:val="Footer"/>
+    <w:uiPriority w:val="99"/>
+    <w:rsid w:val="00144112"/>
+  </w:style>
 </w:styles>
 </file>
 
@@ -13113,7 +12873,7 @@
 </file>
 
 <file path=customXml/itemProps1.xml><?xml version="1.0" encoding="utf-8"?>
-<ds:datastoreItem xmlns:ds="http://schemas.openxmlformats.org/officeDocument/2006/customXml" ds:itemID="{F28C9483-0E54-4A79-B496-2C8438DE7540}">
+<ds:datastoreItem xmlns:ds="http://schemas.openxmlformats.org/officeDocument/2006/customXml" ds:itemID="{6CEB55BC-A481-43F6-A4D6-67B3B30DC4C3}">
   <ds:schemaRefs>
     <ds:schemaRef ds:uri="http://schemas.openxmlformats.org/officeDocument/2006/bibliography"/>
   </ds:schemaRefs>

</xml_diff>